<commit_message>
Adicionado documentacao e construcao do projeto
</commit_message>
<xml_diff>
--- a/Documentacao/Resumo.docx
+++ b/Documentacao/Resumo.docx
@@ -230,27 +230,7 @@
           <w:color w:val="000000"/>
           <w:lang w:eastAsia="pt-BR"/>
         </w:rPr>
-        <w:t xml:space="preserve">Data: </w:t>
-      </w:r>
-      <w:r>
-        <w:rPr>
-          <w:rFonts w:ascii="Calibri-Bold" w:eastAsia="Times New Roman" w:hAnsi="Calibri-Bold" w:cs="Times New Roman"/>
-          <w:b/>
-          <w:bCs/>
-          <w:color w:val="000000"/>
-          <w:lang w:eastAsia="pt-BR"/>
-        </w:rPr>
-        <w:t>2</w:t>
-      </w:r>
-      <w:r>
-        <w:rPr>
-          <w:rFonts w:ascii="Calibri-Bold" w:eastAsia="Times New Roman" w:hAnsi="Calibri-Bold" w:cs="Times New Roman"/>
-          <w:b/>
-          <w:bCs/>
-          <w:color w:val="000000"/>
-          <w:lang w:eastAsia="pt-BR"/>
-        </w:rPr>
-        <w:t>1/04/2021</w:t>
+        <w:t>Data: 21/04/2021</w:t>
       </w:r>
     </w:p>
     <w:p>
@@ -260,6 +240,12 @@
           <w:lang w:eastAsia="pt-BR"/>
         </w:rPr>
       </w:pPr>
+      <w:r>
+        <w:rPr>
+          <w:lang w:eastAsia="pt-BR"/>
+        </w:rPr>
+        <w:t xml:space="preserve">Repositório </w:t>
+      </w:r>
       <w:r>
         <w:rPr>
           <w:lang w:eastAsia="pt-BR"/>
@@ -313,7 +299,23 @@
           <w:color w:val="000000"/>
           <w:lang w:eastAsia="pt-BR"/>
         </w:rPr>
-        <w:t>ub pelo link:</w:t>
+        <w:t xml:space="preserve">ub </w:t>
+      </w:r>
+      <w:r>
+        <w:rPr>
+          <w:rFonts w:ascii="Calibri" w:eastAsia="Times New Roman" w:hAnsi="Calibri" w:cs="Calibri"/>
+          <w:color w:val="000000"/>
+          <w:lang w:eastAsia="pt-BR"/>
+        </w:rPr>
+        <w:t>através do</w:t>
+      </w:r>
+      <w:r>
+        <w:rPr>
+          <w:rFonts w:ascii="Calibri" w:eastAsia="Times New Roman" w:hAnsi="Calibri" w:cs="Calibri"/>
+          <w:color w:val="000000"/>
+          <w:lang w:eastAsia="pt-BR"/>
+        </w:rPr>
+        <w:t xml:space="preserve"> link:</w:t>
       </w:r>
       <w:r>
         <w:rPr>
@@ -345,7 +347,19 @@
         <w:rPr>
           <w:lang w:val="pt-BR"/>
         </w:rPr>
-        <w:t>Trabalho Uso de Padrões na Pr</w:t>
+        <w:t>Trabalho</w:t>
+      </w:r>
+      <w:r>
+        <w:rPr>
+          <w:lang w:val="pt-BR"/>
+        </w:rPr>
+        <w:t>:</w:t>
+      </w:r>
+      <w:r>
+        <w:rPr>
+          <w:lang w:val="pt-BR"/>
+        </w:rPr>
+        <w:t xml:space="preserve"> Uso de Padrões na Pr</w:t>
       </w:r>
       <w:r>
         <w:rPr>
@@ -388,16 +402,8 @@
         <w:rPr>
           <w:lang w:val="pt-BR"/>
         </w:rPr>
-        <w:t xml:space="preserve"> simples em </w:t>
+        <w:t xml:space="preserve"> simples em java</w:t>
       </w:r>
-      <w:proofErr w:type="spellStart"/>
-      <w:r>
-        <w:rPr>
-          <w:lang w:val="pt-BR"/>
-        </w:rPr>
-        <w:t>java</w:t>
-      </w:r>
-      <w:proofErr w:type="spellEnd"/>
       <w:r>
         <w:rPr>
           <w:lang w:val="pt-BR"/>
@@ -440,14 +446,12 @@
           <w:lang w:val="pt-BR"/>
         </w:rPr>
       </w:pPr>
-      <w:proofErr w:type="spellStart"/>
       <w:r>
         <w:rPr>
           <w:lang w:val="pt-BR"/>
         </w:rPr>
         <w:t>Singleton</w:t>
       </w:r>
-      <w:proofErr w:type="spellEnd"/>
     </w:p>
     <w:p>
       <w:pPr>
@@ -460,14 +464,12 @@
           <w:lang w:val="pt-BR"/>
         </w:rPr>
       </w:pPr>
-      <w:proofErr w:type="spellStart"/>
       <w:r>
         <w:rPr>
           <w:lang w:val="pt-BR"/>
         </w:rPr>
         <w:t>Facade</w:t>
       </w:r>
-      <w:proofErr w:type="spellEnd"/>
     </w:p>
     <w:p>
       <w:pPr>
@@ -675,21 +677,7 @@
         <w:rPr>
           <w:lang w:val="pt-BR"/>
         </w:rPr>
-        <w:t xml:space="preserve">Na imagem abaixo está representada a estrutura de projeto no </w:t>
-      </w:r>
-      <w:proofErr w:type="spellStart"/>
-      <w:r>
-        <w:rPr>
-          <w:lang w:val="pt-BR"/>
-        </w:rPr>
-        <w:t>netbeans</w:t>
-      </w:r>
-      <w:proofErr w:type="spellEnd"/>
-      <w:r>
-        <w:rPr>
-          <w:lang w:val="pt-BR"/>
-        </w:rPr>
-        <w:t>, cada pacote representa uma camada do MVC.</w:t>
+        <w:t>Na imagem abaixo está representada a estrutura de projeto no netbeans, cada pacote representa uma camada do MVC.</w:t>
       </w:r>
     </w:p>
     <w:p>
@@ -984,21 +972,7 @@
         <w:rPr>
           <w:lang w:val="pt-BR"/>
         </w:rPr>
-        <w:t xml:space="preserve">classes </w:t>
-      </w:r>
-      <w:proofErr w:type="spellStart"/>
-      <w:r>
-        <w:rPr>
-          <w:lang w:val="pt-BR"/>
-        </w:rPr>
-        <w:t>Helpers</w:t>
-      </w:r>
-      <w:proofErr w:type="spellEnd"/>
-      <w:r>
-        <w:rPr>
-          <w:lang w:val="pt-BR"/>
-        </w:rPr>
-        <w:t xml:space="preserve"> </w:t>
+        <w:t xml:space="preserve">classes Helpers </w:t>
       </w:r>
       <w:r>
         <w:rPr>
@@ -1053,23 +1027,8 @@
         <w:rPr>
           <w:lang w:val="pt-BR"/>
         </w:rPr>
-        <w:t xml:space="preserve">utilizado uma subdivisão da camada </w:t>
+        <w:t xml:space="preserve">utilizado uma subdivisão da camada View chamada </w:t>
       </w:r>
-      <w:proofErr w:type="spellStart"/>
-      <w:r>
-        <w:rPr>
-          <w:lang w:val="pt-BR"/>
-        </w:rPr>
-        <w:t>View</w:t>
-      </w:r>
-      <w:proofErr w:type="spellEnd"/>
-      <w:r>
-        <w:rPr>
-          <w:lang w:val="pt-BR"/>
-        </w:rPr>
-        <w:t xml:space="preserve"> chamada </w:t>
-      </w:r>
-      <w:proofErr w:type="spellStart"/>
       <w:r>
         <w:rPr>
           <w:lang w:val="pt-BR"/>
@@ -1082,21 +1041,12 @@
         </w:rPr>
         <w:t>helper</w:t>
       </w:r>
-      <w:proofErr w:type="spellEnd"/>
       <w:r>
         <w:rPr>
           <w:lang w:val="pt-BR"/>
         </w:rPr>
-        <w:t xml:space="preserve">. O </w:t>
+        <w:t>. O helper</w:t>
       </w:r>
-      <w:proofErr w:type="spellStart"/>
-      <w:r>
-        <w:rPr>
-          <w:lang w:val="pt-BR"/>
-        </w:rPr>
-        <w:t>helper</w:t>
-      </w:r>
-      <w:proofErr w:type="spellEnd"/>
       <w:r>
         <w:rPr>
           <w:lang w:val="pt-BR"/>
@@ -1177,10 +1127,7 @@
         <w:t>.</w:t>
       </w:r>
       <w:r>
-        <w:t xml:space="preserve"> </w:t>
-      </w:r>
-      <w:r>
-        <w:t>A camada de controle é responsável por intermediar as requisições enviadas pelo View com as respostas fornecidas pelo Model, processando os dados que o usuário informou e repassando para outras camadas.</w:t>
+        <w:t xml:space="preserve"> A camada de controle é responsável por intermediar as requisições enviadas pelo View com as respostas fornecidas pelo Model, processando os dados que o usuário informou e repassando para outras camadas.</w:t>
       </w:r>
     </w:p>
     <w:p>
@@ -4346,6 +4293,7 @@
   <w:style w:type="character" w:default="1" w:styleId="Fontepargpadro">
     <w:name w:val="Default Paragraph Font"/>
     <w:uiPriority w:val="1"/>
+    <w:semiHidden/>
     <w:unhideWhenUsed/>
   </w:style>
   <w:style w:type="table" w:default="1" w:styleId="Tabelanormal">

</xml_diff>